<commit_message>
nova versao artefatos de 1 ao 23 corrigidos cenário 02 cc06
</commit_message>
<xml_diff>
--- a/artefatos/19 - Regras de Negócio.docx
+++ b/artefatos/19 - Regras de Negócio.docx
@@ -1,143 +1,190 @@
 
 <file path=word/document.xml><?xml version="1.0" encoding="utf-8"?>
-<w:document xmlns:wpc="http://schemas.microsoft.com/office/word/2010/wordprocessingCanvas" xmlns:mc="http://schemas.openxmlformats.org/markup-compatibility/2006" xmlns:o="urn:schemas-microsoft-com:office:office" xmlns:r="http://schemas.openxmlformats.org/officeDocument/2006/relationships" xmlns:m="http://schemas.openxmlformats.org/officeDocument/2006/math" xmlns:v="urn:schemas-microsoft-com:vml" xmlns:wp14="http://schemas.microsoft.com/office/word/2010/wordprocessingDrawing" xmlns:wp="http://schemas.openxmlformats.org/drawingml/2006/wordprocessingDrawing" xmlns:w10="urn:schemas-microsoft-com:office:word" xmlns:w="http://schemas.openxmlformats.org/wordprocessingml/2006/main" xmlns:w14="http://schemas.microsoft.com/office/word/2010/wordml" xmlns:w15="http://schemas.microsoft.com/office/word/2012/wordml" xmlns:wpg="http://schemas.microsoft.com/office/word/2010/wordprocessingGroup" xmlns:wpi="http://schemas.microsoft.com/office/word/2010/wordprocessingInk" xmlns:wne="http://schemas.microsoft.com/office/word/2006/wordml" xmlns:wps="http://schemas.microsoft.com/office/word/2010/wordprocessingShape" mc:Ignorable="w14 w15 wp14">
+<w:document xmlns:wpc="http://schemas.microsoft.com/office/word/2010/wordprocessingCanvas" xmlns:cx="http://schemas.microsoft.com/office/drawing/2014/chartex" xmlns:cx1="http://schemas.microsoft.com/office/drawing/2015/9/8/chartex" xmlns:cx2="http://schemas.microsoft.com/office/drawing/2015/10/21/chartex" xmlns:cx3="http://schemas.microsoft.com/office/drawing/2016/5/9/chartex" xmlns:cx4="http://schemas.microsoft.com/office/drawing/2016/5/10/chartex" xmlns:cx5="http://schemas.microsoft.com/office/drawing/2016/5/11/chartex" xmlns:cx6="http://schemas.microsoft.com/office/drawing/2016/5/12/chartex" xmlns:cx7="http://schemas.microsoft.com/office/drawing/2016/5/13/chartex" xmlns:cx8="http://schemas.microsoft.com/office/drawing/2016/5/14/chartex" xmlns:mc="http://schemas.openxmlformats.org/markup-compatibility/2006" xmlns:aink="http://schemas.microsoft.com/office/drawing/2016/ink" xmlns:am3d="http://schemas.microsoft.com/office/drawing/2017/model3d" xmlns:o="urn:schemas-microsoft-com:office:office" xmlns:r="http://schemas.openxmlformats.org/officeDocument/2006/relationships" xmlns:m="http://schemas.openxmlformats.org/officeDocument/2006/math" xmlns:v="urn:schemas-microsoft-com:vml" xmlns:wp14="http://schemas.microsoft.com/office/word/2010/wordprocessingDrawing" xmlns:wp="http://schemas.openxmlformats.org/drawingml/2006/wordprocessingDrawing" xmlns:w10="urn:schemas-microsoft-com:office:word" xmlns:w="http://schemas.openxmlformats.org/wordprocessingml/2006/main" xmlns:w14="http://schemas.microsoft.com/office/word/2010/wordml" xmlns:w15="http://schemas.microsoft.com/office/word/2012/wordml" xmlns:w16cex="http://schemas.microsoft.com/office/word/2018/wordml/cex" xmlns:w16cid="http://schemas.microsoft.com/office/word/2016/wordml/cid" xmlns:w16="http://schemas.microsoft.com/office/word/2018/wordml" xmlns:w16se="http://schemas.microsoft.com/office/word/2015/wordml/symex" xmlns:wpg="http://schemas.microsoft.com/office/word/2010/wordprocessingGroup" xmlns:wpi="http://schemas.microsoft.com/office/word/2010/wordprocessingInk" xmlns:wne="http://schemas.microsoft.com/office/word/2006/wordml" xmlns:wps="http://schemas.microsoft.com/office/word/2010/wordprocessingShape" mc:Ignorable="w14 w15 w16se w16cid w16 w16cex wp14">
   <w:body>
+    <w:p/>
     <w:p>
       <w:pPr>
-        <w:pStyle w:val="Default"/>
-        <w:rPr>
-          <w:rFonts w:ascii="Arial" w:hAnsi="Arial" w:cs="Arial"/>
-          <w:b/>
-          <w:sz w:val="52"/>
-          <w:szCs w:val="52"/>
-        </w:rPr>
-      </w:pPr>
-      <w:r>
-        <w:rPr>
-          <w:rFonts w:ascii="Arial" w:hAnsi="Arial" w:cs="Arial"/>
-          <w:b/>
-          <w:sz w:val="52"/>
-          <w:szCs w:val="52"/>
-        </w:rPr>
-        <w:t>Regras de Negócio</w:t>
-      </w:r>
-    </w:p>
-    <w:p>
-      <w:pPr>
-        <w:pStyle w:val="Default"/>
-        <w:jc w:val="both"/>
-        <w:rPr>
-          <w:sz w:val="28"/>
-          <w:szCs w:val="28"/>
-        </w:rPr>
-      </w:pPr>
-    </w:p>
-    <w:p>
-      <w:pPr>
-        <w:pStyle w:val="Default"/>
-        <w:jc w:val="both"/>
-        <w:rPr>
-          <w:sz w:val="28"/>
-          <w:szCs w:val="28"/>
-        </w:rPr>
-      </w:pPr>
-    </w:p>
-    <w:p>
-      <w:pPr>
-        <w:pStyle w:val="Default"/>
-        <w:jc w:val="both"/>
-        <w:rPr>
-          <w:sz w:val="28"/>
-          <w:szCs w:val="28"/>
-        </w:rPr>
-      </w:pPr>
-      <w:r>
         <w:rPr>
           <w:b/>
           <w:bCs/>
-          <w:sz w:val="28"/>
-          <w:szCs w:val="28"/>
-        </w:rPr>
-        <w:t>RN-0001</w:t>
-      </w:r>
-      <w:r>
-        <w:rPr>
-          <w:sz w:val="28"/>
-          <w:szCs w:val="28"/>
-        </w:rPr>
-        <w:t xml:space="preserve">: Após informações referentes ao orçamento estiverem organizadas, e orçamento for gerado, o responsável deverá informar que orçamento foi feito/orçado. </w:t>
-      </w:r>
-    </w:p>
-    <w:p>
-      <w:pPr>
-        <w:pStyle w:val="Default"/>
-        <w:jc w:val="both"/>
-        <w:rPr>
-          <w:sz w:val="28"/>
-          <w:szCs w:val="28"/>
+          <w:sz w:val="32"/>
+          <w:szCs w:val="32"/>
         </w:rPr>
       </w:pPr>
       <w:r>
         <w:rPr>
           <w:b/>
           <w:bCs/>
-          <w:sz w:val="28"/>
-          <w:szCs w:val="28"/>
+          <w:sz w:val="32"/>
+          <w:szCs w:val="32"/>
         </w:rPr>
-        <w:t>RN-0002</w:t>
-      </w:r>
-      <w:r>
-        <w:rPr>
-          <w:sz w:val="28"/>
-          <w:szCs w:val="28"/>
-        </w:rPr>
-        <w:t xml:space="preserve">: Orçamento será gerado somente após de consulta de disponibilidade do produto solicitado em orçamento pelo funcionário do departamento de vendas </w:t>
-      </w:r>
-    </w:p>
+        <w:t>19 – Regras de Negócios</w:t>
+      </w:r>
+    </w:p>
+    <w:p/>
+    <w:p>
+      <w:r>
+        <w:t>DFD – Solicitação de orçamento</w:t>
+      </w:r>
+    </w:p>
+    <w:p/>
+    <w:p>
+      <w:r>
+        <w:t xml:space="preserve">RN 0001 – </w:t>
+      </w:r>
+      <w:r>
+        <w:t xml:space="preserve">Loja deverá efetuar cadastro </w:t>
+      </w:r>
+      <w:r>
+        <w:t>para poder solicitar orçamento.</w:t>
+      </w:r>
+    </w:p>
+    <w:p>
+      <w:r>
+        <w:t xml:space="preserve">RN 0002 – </w:t>
+      </w:r>
+      <w:r>
+        <w:t>Vendedor deverá responder orçamento em até 2 dias úteis.</w:t>
+      </w:r>
+    </w:p>
+    <w:p/>
+    <w:p>
+      <w:r>
+        <w:t>DFD – Tratamento do pedido</w:t>
+      </w:r>
+    </w:p>
+    <w:p>
+      <w:r>
+        <w:t xml:space="preserve">RN 0003 – </w:t>
+      </w:r>
+      <w:r>
+        <w:t xml:space="preserve">Loja deverá </w:t>
+      </w:r>
+      <w:r>
+        <w:t>devolver resposta ao orçamento em até 5 dias.</w:t>
+      </w:r>
+    </w:p>
+    <w:p>
+      <w:r>
+        <w:t>RN 0004 – Loja deverá solicitar forma de pagamento em até 48 após responder orçamento.</w:t>
+      </w:r>
+    </w:p>
+    <w:p>
+      <w:r>
+        <w:t xml:space="preserve">RN 0005 – Analista solicita extrato de boleto assim que checar forma de pagamento.  </w:t>
+      </w:r>
+    </w:p>
+    <w:p>
+      <w:r>
+        <w:t xml:space="preserve">RN 0006 </w:t>
+      </w:r>
+      <w:r>
+        <w:t>–</w:t>
+      </w:r>
+      <w:r>
+        <w:t xml:space="preserve"> </w:t>
+      </w:r>
+      <w:r>
+        <w:t>Após solicitação do extrato de boleto, o Banco devolve o extrato de boleto em até 1 dia útil.</w:t>
+      </w:r>
+    </w:p>
+    <w:p>
+      <w:r>
+        <w:t xml:space="preserve">RN 0007 – A partir do recebimento do extrato analista consulta atrasos de pagamento no momento </w:t>
+      </w:r>
+      <w:r>
+        <w:br/>
+        <w:t>em que checar os e-mails.</w:t>
+      </w:r>
+    </w:p>
+    <w:p>
+      <w:r>
+        <w:t xml:space="preserve">RN 0008 – Analista fará a cobrança dos boletos atrasados, quando tiver as informações </w:t>
+      </w:r>
+      <w:r>
+        <w:t>encontradas na</w:t>
+      </w:r>
+      <w:r>
+        <w:br/>
+        <w:t>consulta a seu dispor.</w:t>
+      </w:r>
+    </w:p>
+    <w:p>
+      <w:r>
+        <w:t>RN 0009 – Loja irá receber boleto em até 48h após confirmação de pagamento de atrasado.</w:t>
+      </w:r>
+    </w:p>
+    <w:p>
+      <w:r>
+        <w:t>RN 0010 – Assim que analista</w:t>
+      </w:r>
+      <w:r>
+        <w:t xml:space="preserve"> verificar</w:t>
+      </w:r>
+      <w:r>
+        <w:t xml:space="preserve"> </w:t>
+      </w:r>
+      <w:r>
+        <w:t>que não houve pagamento de boleto atrasado, envia aviso de protesto</w:t>
+      </w:r>
+    </w:p>
+    <w:p>
+      <w:r>
+        <w:t>RN 0011 – Para pagamentos via transferência analista deverá iniciar consulta por transferência junto ao banco</w:t>
+      </w:r>
+      <w:r>
+        <w:t xml:space="preserve"> sempre que for verificar no e-mail transferências efetuadas por lojas.</w:t>
+      </w:r>
+    </w:p>
+    <w:p>
+      <w:r>
+        <w:t>RN</w:t>
+      </w:r>
+      <w:r>
+        <w:t xml:space="preserve"> </w:t>
+      </w:r>
+      <w:r>
+        <w:t>0012 – Banco devolve informações do Ted imediatamente após consulta.</w:t>
+      </w:r>
+    </w:p>
+    <w:p>
+      <w:r>
+        <w:t>RN 0013 – Cliente ao efetuar pagamento com cartão, inicia transação com administradora de cartões</w:t>
+      </w:r>
+      <w:r>
+        <w:t>, somente quando fizer a transação.</w:t>
+      </w:r>
+    </w:p>
+    <w:p>
+      <w:r>
+        <w:t xml:space="preserve">RN 0014 </w:t>
+      </w:r>
+      <w:r>
+        <w:t>–</w:t>
+      </w:r>
+      <w:r>
+        <w:t xml:space="preserve"> </w:t>
+      </w:r>
+      <w:r>
+        <w:t>A administradora de cartões fará a transação de maneira praticamente imediata.</w:t>
+      </w:r>
+    </w:p>
+    <w:p/>
+    <w:p/>
+    <w:p/>
+    <w:p/>
+    <w:p/>
+    <w:p/>
     <w:p>
       <w:pPr>
-        <w:jc w:val="both"/>
-        <w:rPr>
-          <w:sz w:val="28"/>
-          <w:szCs w:val="28"/>
-        </w:rPr>
+        <w:jc w:val="center"/>
       </w:pPr>
-      <w:r>
-        <w:rPr>
-          <w:b/>
-          <w:bCs/>
-          <w:sz w:val="28"/>
-          <w:szCs w:val="28"/>
-        </w:rPr>
-        <w:t xml:space="preserve">RN-0003: </w:t>
-      </w:r>
-      <w:r>
-        <w:rPr>
-          <w:sz w:val="28"/>
-          <w:szCs w:val="28"/>
-        </w:rPr>
-        <w:t>Orçamento somente será enviado p</w:t>
-      </w:r>
-      <w:r>
-        <w:rPr>
-          <w:sz w:val="28"/>
-          <w:szCs w:val="28"/>
-        </w:rPr>
-        <w:t>a</w:t>
-      </w:r>
-      <w:r>
-        <w:rPr>
-          <w:sz w:val="28"/>
-          <w:szCs w:val="28"/>
-        </w:rPr>
-        <w:t>ra loja após consulta de qual loja enviou a solicitação</w:t>
-      </w:r>
-      <w:bookmarkStart w:id="0" w:name="_GoBack"/>
-      <w:bookmarkEnd w:id="0"/>
-    </w:p>
+    </w:p>
+    <w:p/>
     <w:sectPr>
       <w:pgSz w:w="11906" w:h="16838"/>
-      <w:pgMar w:top="1417" w:right="1701" w:bottom="1417" w:left="1701" w:header="708" w:footer="708" w:gutter="0"/>
+      <w:pgMar w:top="720" w:right="720" w:bottom="720" w:left="720" w:header="708" w:footer="708" w:gutter="0"/>
       <w:cols w:space="708"/>
       <w:docGrid w:linePitch="360"/>
     </w:sectPr>
@@ -146,7 +193,7 @@
 </file>
 
 <file path=word/styles.xml><?xml version="1.0" encoding="utf-8"?>
-<w:styles xmlns:mc="http://schemas.openxmlformats.org/markup-compatibility/2006" xmlns:r="http://schemas.openxmlformats.org/officeDocument/2006/relationships" xmlns:w="http://schemas.openxmlformats.org/wordprocessingml/2006/main" xmlns:w14="http://schemas.microsoft.com/office/word/2010/wordml" xmlns:w15="http://schemas.microsoft.com/office/word/2012/wordml" mc:Ignorable="w14 w15">
+<w:styles xmlns:mc="http://schemas.openxmlformats.org/markup-compatibility/2006" xmlns:r="http://schemas.openxmlformats.org/officeDocument/2006/relationships" xmlns:w="http://schemas.openxmlformats.org/wordprocessingml/2006/main" xmlns:w14="http://schemas.microsoft.com/office/word/2010/wordml" xmlns:w15="http://schemas.microsoft.com/office/word/2012/wordml" xmlns:w16cex="http://schemas.microsoft.com/office/word/2018/wordml/cex" xmlns:w16cid="http://schemas.microsoft.com/office/word/2016/wordml/cid" xmlns:w16="http://schemas.microsoft.com/office/word/2018/wordml" xmlns:w16se="http://schemas.microsoft.com/office/word/2015/wordml/symex" mc:Ignorable="w14 w15 w16se w16cid w16 w16cex">
   <w:docDefaults>
     <w:rPrDefault>
       <w:rPr>
@@ -162,7 +209,7 @@
       </w:pPr>
     </w:pPrDefault>
   </w:docDefaults>
-  <w:latentStyles w:defLockedState="0" w:defUIPriority="99" w:defSemiHidden="0" w:defUnhideWhenUsed="0" w:defQFormat="0" w:count="371">
+  <w:latentStyles w:defLockedState="0" w:defUIPriority="99" w:defSemiHidden="0" w:defUnhideWhenUsed="0" w:defQFormat="0" w:count="376">
     <w:lsdException w:name="Normal" w:uiPriority="0" w:qFormat="1"/>
     <w:lsdException w:name="heading 1" w:uiPriority="9" w:qFormat="1"/>
     <w:lsdException w:name="heading 2" w:semiHidden="1" w:uiPriority="9" w:unhideWhenUsed="1" w:qFormat="1"/>
@@ -534,6 +581,11 @@
     <w:lsdException w:name="List Table 5 Dark Accent 6" w:uiPriority="50"/>
     <w:lsdException w:name="List Table 6 Colorful Accent 6" w:uiPriority="51"/>
     <w:lsdException w:name="List Table 7 Colorful Accent 6" w:uiPriority="52"/>
+    <w:lsdException w:name="Mention" w:semiHidden="1" w:unhideWhenUsed="1"/>
+    <w:lsdException w:name="Smart Hyperlink" w:semiHidden="1" w:unhideWhenUsed="1"/>
+    <w:lsdException w:name="Hashtag" w:semiHidden="1" w:unhideWhenUsed="1"/>
+    <w:lsdException w:name="Unresolved Mention" w:semiHidden="1" w:unhideWhenUsed="1"/>
+    <w:lsdException w:name="Smart Link" w:semiHidden="1" w:unhideWhenUsed="1"/>
   </w:latentStyles>
   <w:style w:type="paragraph" w:default="1" w:styleId="Normal">
     <w:name w:val="Normal"/>
@@ -566,29 +618,13 @@
     <w:semiHidden/>
     <w:unhideWhenUsed/>
   </w:style>
-  <w:style w:type="paragraph" w:customStyle="1" w:styleId="Default">
-    <w:name w:val="Default"/>
-    <w:rsid w:val="00E64189"/>
-    <w:pPr>
-      <w:autoSpaceDE w:val="0"/>
-      <w:autoSpaceDN w:val="0"/>
-      <w:adjustRightInd w:val="0"/>
-      <w:spacing w:after="0" w:line="240" w:lineRule="auto"/>
-    </w:pPr>
-    <w:rPr>
-      <w:rFonts w:ascii="Calibri" w:hAnsi="Calibri" w:cs="Calibri"/>
-      <w:color w:val="000000"/>
-      <w:sz w:val="24"/>
-      <w:szCs w:val="24"/>
-    </w:rPr>
-  </w:style>
 </w:styles>
 </file>
 
 <file path=word/theme/theme1.xml><?xml version="1.0" encoding="utf-8"?>
 <a:theme xmlns:a="http://schemas.openxmlformats.org/drawingml/2006/main" name="Tema do Office">
   <a:themeElements>
-    <a:clrScheme name="Escritório">
+    <a:clrScheme name="Office">
       <a:dk1>
         <a:sysClr val="windowText" lastClr="000000"/>
       </a:dk1>
@@ -602,7 +638,7 @@
         <a:srgbClr val="E7E6E6"/>
       </a:lt2>
       <a:accent1>
-        <a:srgbClr val="5B9BD5"/>
+        <a:srgbClr val="4472C4"/>
       </a:accent1>
       <a:accent2>
         <a:srgbClr val="ED7D31"/>
@@ -614,7 +650,7 @@
         <a:srgbClr val="FFC000"/>
       </a:accent4>
       <a:accent5>
-        <a:srgbClr val="4472C4"/>
+        <a:srgbClr val="5B9BD5"/>
       </a:accent5>
       <a:accent6>
         <a:srgbClr val="70AD47"/>
@@ -626,14 +662,14 @@
         <a:srgbClr val="954F72"/>
       </a:folHlink>
     </a:clrScheme>
-    <a:fontScheme name="Escritório">
+    <a:fontScheme name="Office">
       <a:majorFont>
         <a:latin typeface="Calibri Light" panose="020F0302020204030204"/>
         <a:ea typeface=""/>
         <a:cs typeface=""/>
-        <a:font script="Jpan" typeface="ＭＳ ゴシック"/>
+        <a:font script="Jpan" typeface="游ゴシック Light"/>
         <a:font script="Hang" typeface="맑은 고딕"/>
-        <a:font script="Hans" typeface="宋体"/>
+        <a:font script="Hans" typeface="等线 Light"/>
         <a:font script="Hant" typeface="新細明體"/>
         <a:font script="Arab" typeface="Times New Roman"/>
         <a:font script="Hebr" typeface="Times New Roman"/>
@@ -666,9 +702,9 @@
         <a:latin typeface="Calibri" panose="020F0502020204030204"/>
         <a:ea typeface=""/>
         <a:cs typeface=""/>
-        <a:font script="Jpan" typeface="ＭＳ 明朝"/>
+        <a:font script="Jpan" typeface="游明朝"/>
         <a:font script="Hang" typeface="맑은 고딕"/>
-        <a:font script="Hans" typeface="宋体"/>
+        <a:font script="Hans" typeface="等线"/>
         <a:font script="Hant" typeface="新細明體"/>
         <a:font script="Arab" typeface="Arial"/>
         <a:font script="Hebr" typeface="Arial"/>
@@ -698,7 +734,7 @@
         <a:font script="Geor" typeface="Sylfaen"/>
       </a:minorFont>
     </a:fontScheme>
-    <a:fmtScheme name="Escritório">
+    <a:fmtScheme name="Office">
       <a:fillStyleLst>
         <a:solidFill>
           <a:schemeClr val="phClr"/>

</xml_diff>

<commit_message>
Refatorou artefatos do 16 ao 19 com a atualização do DFD do terceiro cenario
</commit_message>
<xml_diff>
--- a/artefatos/19 - Regras de Negócio.docx
+++ b/artefatos/19 - Regras de Negócio.docx
@@ -514,7 +514,120 @@
           <w:sz w:val="24"/>
           <w:szCs w:val="24"/>
         </w:rPr>
-        <w:t>Loja deverá solicitar cancelamento de pedido à fábrica.</w:t>
+        <w:t xml:space="preserve">Loja deverá solicitar cancelamento </w:t>
+      </w:r>
+      <w:r>
+        <w:rPr>
+          <w:sz w:val="24"/>
+          <w:szCs w:val="24"/>
+        </w:rPr>
+        <w:t>de pedido ao departamento financeiro</w:t>
+      </w:r>
+      <w:r>
+        <w:rPr>
+          <w:sz w:val="24"/>
+          <w:szCs w:val="24"/>
+        </w:rPr>
+        <w:t>.</w:t>
+      </w:r>
+    </w:p>
+    <w:p>
+      <w:pPr>
+        <w:rPr>
+          <w:sz w:val="24"/>
+          <w:szCs w:val="24"/>
+        </w:rPr>
+      </w:pPr>
+      <w:r>
+        <w:rPr>
+          <w:sz w:val="24"/>
+          <w:szCs w:val="24"/>
+        </w:rPr>
+        <w:t>RN 00</w:t>
+      </w:r>
+      <w:r>
+        <w:rPr>
+          <w:sz w:val="24"/>
+          <w:szCs w:val="24"/>
+        </w:rPr>
+        <w:t>1</w:t>
+      </w:r>
+      <w:r>
+        <w:rPr>
+          <w:sz w:val="24"/>
+          <w:szCs w:val="24"/>
+        </w:rPr>
+        <w:t>6</w:t>
+      </w:r>
+      <w:r>
+        <w:rPr>
+          <w:sz w:val="24"/>
+          <w:szCs w:val="24"/>
+        </w:rPr>
+        <w:t xml:space="preserve"> –</w:t>
+      </w:r>
+      <w:r>
+        <w:rPr>
+          <w:sz w:val="24"/>
+          <w:szCs w:val="24"/>
+        </w:rPr>
+        <w:t xml:space="preserve"> </w:t>
+      </w:r>
+      <w:r>
+        <w:rPr>
+          <w:sz w:val="24"/>
+          <w:szCs w:val="24"/>
+        </w:rPr>
+        <w:t>Departamento Financeiro</w:t>
+      </w:r>
+      <w:r>
+        <w:rPr>
+          <w:sz w:val="24"/>
+          <w:szCs w:val="24"/>
+        </w:rPr>
+        <w:t xml:space="preserve"> poderá cancelar pedido quando </w:t>
+      </w:r>
+      <w:r>
+        <w:rPr>
+          <w:sz w:val="24"/>
+          <w:szCs w:val="24"/>
+        </w:rPr>
+        <w:t xml:space="preserve">tiver informações </w:t>
+      </w:r>
+      <w:r>
+        <w:rPr>
+          <w:sz w:val="24"/>
+          <w:szCs w:val="24"/>
+        </w:rPr>
+        <w:t xml:space="preserve">sobre a aprovação </w:t>
+      </w:r>
+      <w:r>
+        <w:rPr>
+          <w:sz w:val="24"/>
+          <w:szCs w:val="24"/>
+        </w:rPr>
+        <w:t>d</w:t>
+      </w:r>
+      <w:r>
+        <w:rPr>
+          <w:sz w:val="24"/>
+          <w:szCs w:val="24"/>
+        </w:rPr>
+        <w:t>a</w:t>
+      </w:r>
+      <w:r>
+        <w:rPr>
+          <w:sz w:val="24"/>
+          <w:szCs w:val="24"/>
+        </w:rPr>
+        <w:t xml:space="preserve"> </w:t>
+      </w:r>
+      <w:r>
+        <w:rPr>
+          <w:sz w:val="24"/>
+          <w:szCs w:val="24"/>
+        </w:rPr>
+        <w:t>solicitação de cancelamento.</w:t>
       </w:r>
     </w:p>
     <w:p>
@@ -536,7 +649,7 @@
           <w:sz w:val="24"/>
           <w:szCs w:val="24"/>
         </w:rPr>
-        <w:t>6</w:t>
+        <w:t>7</w:t>
       </w:r>
       <w:r>
         <w:rPr>
@@ -550,51 +663,30 @@
           <w:sz w:val="24"/>
           <w:szCs w:val="24"/>
         </w:rPr>
-        <w:t xml:space="preserve"> Analista Financeiro deverá cancelar nota fiscal do pedido em até 48 horas, após solicitação de cancelamento.</w:t>
-      </w:r>
-    </w:p>
-    <w:p>
-      <w:pPr>
-        <w:rPr>
-          <w:sz w:val="24"/>
-          <w:szCs w:val="24"/>
-        </w:rPr>
-      </w:pPr>
-      <w:r>
-        <w:rPr>
-          <w:sz w:val="24"/>
-          <w:szCs w:val="24"/>
-        </w:rPr>
-        <w:t>RN 00</w:t>
-      </w:r>
-      <w:r>
-        <w:rPr>
-          <w:sz w:val="24"/>
-          <w:szCs w:val="24"/>
-        </w:rPr>
-        <w:t>17</w:t>
-      </w:r>
-      <w:r>
-        <w:rPr>
-          <w:sz w:val="24"/>
-          <w:szCs w:val="24"/>
-        </w:rPr>
-        <w:t xml:space="preserve"> –</w:t>
-      </w:r>
-      <w:r>
-        <w:rPr>
-          <w:sz w:val="24"/>
-          <w:szCs w:val="24"/>
-        </w:rPr>
-        <w:t xml:space="preserve"> Analista Financeiro poderá cancelar pedido quando </w:t>
-      </w:r>
-      <w:r>
-        <w:rPr>
-          <w:sz w:val="24"/>
-          <w:szCs w:val="24"/>
-        </w:rPr>
-        <w:t>tiver informações do cancelamento da nota fiscal.</w:t>
-      </w:r>
+        <w:t xml:space="preserve"> </w:t>
+      </w:r>
+      <w:r>
+        <w:rPr>
+          <w:sz w:val="24"/>
+          <w:szCs w:val="24"/>
+        </w:rPr>
+        <w:t>Responsável pelo departamento f</w:t>
+      </w:r>
+      <w:r>
+        <w:rPr>
+          <w:sz w:val="24"/>
+          <w:szCs w:val="24"/>
+        </w:rPr>
+        <w:t>inanceiro deverá cancelar nota fiscal do pedido em até 48 horas, após solicitação de cancelamento.</w:t>
+      </w:r>
+    </w:p>
+    <w:p>
+      <w:pPr>
+        <w:rPr>
+          <w:sz w:val="24"/>
+          <w:szCs w:val="24"/>
+        </w:rPr>
+      </w:pPr>
     </w:p>
     <w:p>
       <w:pPr>
@@ -766,6 +858,7 @@
     <w:lsdException w:name="HTML Sample" w:semiHidden="1" w:unhideWhenUsed="1"/>
     <w:lsdException w:name="HTML Typewriter" w:semiHidden="1" w:unhideWhenUsed="1"/>
     <w:lsdException w:name="HTML Variable" w:semiHidden="1" w:unhideWhenUsed="1"/>
+    <w:lsdException w:name="Normal Table" w:semiHidden="1" w:unhideWhenUsed="1"/>
     <w:lsdException w:name="annotation subject" w:semiHidden="1" w:unhideWhenUsed="1"/>
     <w:lsdException w:name="No List" w:semiHidden="1" w:unhideWhenUsed="1"/>
     <w:lsdException w:name="Outline List 1" w:semiHidden="1" w:unhideWhenUsed="1"/>
@@ -808,8 +901,11 @@
     <w:lsdException w:name="Table Contemporary" w:semiHidden="1" w:unhideWhenUsed="1"/>
     <w:lsdException w:name="Table Elegant" w:semiHidden="1" w:unhideWhenUsed="1"/>
     <w:lsdException w:name="Table Professional" w:semiHidden="1" w:unhideWhenUsed="1"/>
+    <w:lsdException w:name="Table Subtle 1" w:semiHidden="1" w:unhideWhenUsed="1"/>
     <w:lsdException w:name="Table Subtle 2" w:semiHidden="1" w:unhideWhenUsed="1"/>
     <w:lsdException w:name="Table Web 1" w:semiHidden="1" w:unhideWhenUsed="1"/>
+    <w:lsdException w:name="Table Web 2" w:semiHidden="1" w:unhideWhenUsed="1"/>
+    <w:lsdException w:name="Table Web 3" w:semiHidden="1" w:unhideWhenUsed="1"/>
     <w:lsdException w:name="Balloon Text" w:semiHidden="1" w:unhideWhenUsed="1"/>
     <w:lsdException w:name="Table Grid" w:uiPriority="39"/>
     <w:lsdException w:name="Table Theme" w:semiHidden="1" w:unhideWhenUsed="1"/>

</xml_diff>

<commit_message>
refatorando artefatos do 16 ao 19- feedback ac04 -eng requisitos
</commit_message>
<xml_diff>
--- a/artefatos/19 - Regras de Negócio.docx
+++ b/artefatos/19 - Regras de Negócio.docx
@@ -263,59 +263,72 @@
           <w:sz w:val="24"/>
           <w:szCs w:val="24"/>
         </w:rPr>
-        <w:t xml:space="preserve">RN 0008 – Analista fará a cobrança dos boletos atrasados, quando tiver as informações </w:t>
-      </w:r>
-      <w:r>
-        <w:rPr>
-          <w:sz w:val="24"/>
-          <w:szCs w:val="24"/>
-        </w:rPr>
-        <w:t>encontradas na</w:t>
-      </w:r>
-      <w:r>
-        <w:rPr>
-          <w:sz w:val="24"/>
-          <w:szCs w:val="24"/>
-        </w:rPr>
-        <w:br/>
-        <w:t>consulta a seu dispor.</w:t>
-      </w:r>
-    </w:p>
-    <w:p>
-      <w:pPr>
-        <w:rPr>
-          <w:sz w:val="24"/>
-          <w:szCs w:val="24"/>
-        </w:rPr>
-      </w:pPr>
-      <w:r>
-        <w:rPr>
-          <w:sz w:val="24"/>
-          <w:szCs w:val="24"/>
-        </w:rPr>
-        <w:t>RN 0009 – Loja irá receber boleto em até 48h após confirmação de pagamento de atrasado.</w:t>
-      </w:r>
-    </w:p>
-    <w:p>
-      <w:pPr>
-        <w:rPr>
-          <w:sz w:val="24"/>
-          <w:szCs w:val="24"/>
-        </w:rPr>
-      </w:pPr>
-      <w:r>
-        <w:rPr>
-          <w:sz w:val="24"/>
-          <w:szCs w:val="24"/>
-        </w:rPr>
-        <w:t>RN 0010 – Assim que analista</w:t>
-      </w:r>
-      <w:r>
-        <w:rPr>
-          <w:sz w:val="24"/>
-          <w:szCs w:val="24"/>
-        </w:rPr>
-        <w:t xml:space="preserve"> verificar</w:t>
+        <w:t>RN 000</w:t>
+      </w:r>
+      <w:r>
+        <w:rPr>
+          <w:sz w:val="24"/>
+          <w:szCs w:val="24"/>
+        </w:rPr>
+        <w:t>8</w:t>
+      </w:r>
+      <w:r>
+        <w:rPr>
+          <w:sz w:val="24"/>
+          <w:szCs w:val="24"/>
+        </w:rPr>
+        <w:t xml:space="preserve"> – Loja irá receber boleto em até 48h após confirmação de pagamento de atrasado.</w:t>
+      </w:r>
+    </w:p>
+    <w:p>
+      <w:pPr>
+        <w:rPr>
+          <w:sz w:val="24"/>
+          <w:szCs w:val="24"/>
+        </w:rPr>
+      </w:pPr>
+      <w:r>
+        <w:rPr>
+          <w:sz w:val="24"/>
+          <w:szCs w:val="24"/>
+        </w:rPr>
+        <w:t>RN 00</w:t>
+      </w:r>
+      <w:r>
+        <w:rPr>
+          <w:sz w:val="24"/>
+          <w:szCs w:val="24"/>
+        </w:rPr>
+        <w:t>09</w:t>
+      </w:r>
+      <w:r>
+        <w:rPr>
+          <w:sz w:val="24"/>
+          <w:szCs w:val="24"/>
+        </w:rPr>
+        <w:t xml:space="preserve"> – Para pagamentos via transferência analista deverá iniciar consulta por transferência junto ao banco</w:t>
+      </w:r>
+      <w:r>
+        <w:rPr>
+          <w:sz w:val="24"/>
+          <w:szCs w:val="24"/>
+        </w:rPr>
+        <w:t xml:space="preserve"> sempre que for verificar no e-mail transferências efetuadas por lojas.</w:t>
+      </w:r>
+    </w:p>
+    <w:p>
+      <w:pPr>
+        <w:rPr>
+          <w:sz w:val="24"/>
+          <w:szCs w:val="24"/>
+        </w:rPr>
+      </w:pPr>
+      <w:r>
+        <w:rPr>
+          <w:sz w:val="24"/>
+          <w:szCs w:val="24"/>
+        </w:rPr>
+        <w:t>RN</w:t>
       </w:r>
       <w:r>
         <w:rPr>
@@ -329,44 +342,79 @@
           <w:sz w:val="24"/>
           <w:szCs w:val="24"/>
         </w:rPr>
-        <w:t>que não houve pagamento de boleto atrasado, envia aviso de protesto</w:t>
-      </w:r>
-    </w:p>
-    <w:p>
-      <w:pPr>
-        <w:rPr>
-          <w:sz w:val="24"/>
-          <w:szCs w:val="24"/>
-        </w:rPr>
-      </w:pPr>
-      <w:r>
-        <w:rPr>
-          <w:sz w:val="24"/>
-          <w:szCs w:val="24"/>
-        </w:rPr>
-        <w:t>RN 0011 – Para pagamentos via transferência analista deverá iniciar consulta por transferência junto ao banco</w:t>
-      </w:r>
-      <w:r>
-        <w:rPr>
-          <w:sz w:val="24"/>
-          <w:szCs w:val="24"/>
-        </w:rPr>
-        <w:t xml:space="preserve"> sempre que for verificar no e-mail transferências efetuadas por lojas.</w:t>
-      </w:r>
-    </w:p>
-    <w:p>
-      <w:pPr>
-        <w:rPr>
-          <w:sz w:val="24"/>
-          <w:szCs w:val="24"/>
-        </w:rPr>
-      </w:pPr>
-      <w:r>
-        <w:rPr>
-          <w:sz w:val="24"/>
-          <w:szCs w:val="24"/>
-        </w:rPr>
-        <w:t>RN</w:t>
+        <w:t>001</w:t>
+      </w:r>
+      <w:r>
+        <w:rPr>
+          <w:sz w:val="24"/>
+          <w:szCs w:val="24"/>
+        </w:rPr>
+        <w:t>0</w:t>
+      </w:r>
+      <w:r>
+        <w:rPr>
+          <w:sz w:val="24"/>
+          <w:szCs w:val="24"/>
+        </w:rPr>
+        <w:t xml:space="preserve"> – Banco devolve informações do Ted imediatamente após consulta.</w:t>
+      </w:r>
+    </w:p>
+    <w:p>
+      <w:pPr>
+        <w:rPr>
+          <w:sz w:val="24"/>
+          <w:szCs w:val="24"/>
+        </w:rPr>
+      </w:pPr>
+      <w:r>
+        <w:rPr>
+          <w:sz w:val="24"/>
+          <w:szCs w:val="24"/>
+        </w:rPr>
+        <w:t>RN 001</w:t>
+      </w:r>
+      <w:r>
+        <w:rPr>
+          <w:sz w:val="24"/>
+          <w:szCs w:val="24"/>
+        </w:rPr>
+        <w:t>1</w:t>
+      </w:r>
+      <w:r>
+        <w:rPr>
+          <w:sz w:val="24"/>
+          <w:szCs w:val="24"/>
+        </w:rPr>
+        <w:t xml:space="preserve"> – Cliente ao efetuar pagamento com cartão, inicia transação com administradora de cartões</w:t>
+      </w:r>
+      <w:r>
+        <w:rPr>
+          <w:sz w:val="24"/>
+          <w:szCs w:val="24"/>
+        </w:rPr>
+        <w:t>, somente quando fizer a transação.</w:t>
+      </w:r>
+    </w:p>
+    <w:p>
+      <w:pPr>
+        <w:rPr>
+          <w:sz w:val="24"/>
+          <w:szCs w:val="24"/>
+        </w:rPr>
+      </w:pPr>
+      <w:r>
+        <w:rPr>
+          <w:sz w:val="24"/>
+          <w:szCs w:val="24"/>
+        </w:rPr>
+        <w:t>RN 001</w:t>
+      </w:r>
+      <w:r>
+        <w:rPr>
+          <w:sz w:val="24"/>
+          <w:szCs w:val="24"/>
+        </w:rPr>
+        <w:t>2</w:t>
       </w:r>
       <w:r>
         <w:rPr>
@@ -374,50 +422,6 @@
           <w:szCs w:val="24"/>
         </w:rPr>
         <w:t xml:space="preserve"> </w:t>
-      </w:r>
-      <w:r>
-        <w:rPr>
-          <w:sz w:val="24"/>
-          <w:szCs w:val="24"/>
-        </w:rPr>
-        <w:t>0012 – Banco devolve informações do Ted imediatamente após consulta.</w:t>
-      </w:r>
-    </w:p>
-    <w:p>
-      <w:pPr>
-        <w:rPr>
-          <w:sz w:val="24"/>
-          <w:szCs w:val="24"/>
-        </w:rPr>
-      </w:pPr>
-      <w:r>
-        <w:rPr>
-          <w:sz w:val="24"/>
-          <w:szCs w:val="24"/>
-        </w:rPr>
-        <w:t>RN 0013 – Cliente ao efetuar pagamento com cartão, inicia transação com administradora de cartões</w:t>
-      </w:r>
-      <w:r>
-        <w:rPr>
-          <w:sz w:val="24"/>
-          <w:szCs w:val="24"/>
-        </w:rPr>
-        <w:t>, somente quando fizer a transação.</w:t>
-      </w:r>
-    </w:p>
-    <w:p>
-      <w:pPr>
-        <w:rPr>
-          <w:sz w:val="24"/>
-          <w:szCs w:val="24"/>
-        </w:rPr>
-      </w:pPr>
-      <w:r>
-        <w:rPr>
-          <w:sz w:val="24"/>
-          <w:szCs w:val="24"/>
-        </w:rPr>
-        <w:t xml:space="preserve">RN 0014 </w:t>
       </w:r>
       <w:r>
         <w:rPr>
@@ -663,21 +667,7 @@
           <w:sz w:val="24"/>
           <w:szCs w:val="24"/>
         </w:rPr>
-        <w:t xml:space="preserve"> </w:t>
-      </w:r>
-      <w:r>
-        <w:rPr>
-          <w:sz w:val="24"/>
-          <w:szCs w:val="24"/>
-        </w:rPr>
-        <w:t>Responsável pelo departamento f</w:t>
-      </w:r>
-      <w:r>
-        <w:rPr>
-          <w:sz w:val="24"/>
-          <w:szCs w:val="24"/>
-        </w:rPr>
-        <w:t>inanceiro deverá cancelar nota fiscal do pedido em até 48 horas, após solicitação de cancelamento.</w:t>
+        <w:t xml:space="preserve"> Responsável pelo departamento financeiro deverá cancelar nota fiscal do pedido em até 48 horas, após solicitação de cancelamento.</w:t>
       </w:r>
     </w:p>
     <w:p>

</xml_diff>

<commit_message>
Alteração da ordenacao da listagem de caracteristicas
</commit_message>
<xml_diff>
--- a/artefatos/19 - Regras de Negócio.docx
+++ b/artefatos/19 - Regras de Negócio.docx
@@ -1,6 +1,6 @@
 
 <file path=word/document.xml><?xml version="1.0" encoding="utf-8"?>
-<w:document xmlns:wpc="http://schemas.microsoft.com/office/word/2010/wordprocessingCanvas" xmlns:cx="http://schemas.microsoft.com/office/drawing/2014/chartex" xmlns:cx1="http://schemas.microsoft.com/office/drawing/2015/9/8/chartex" xmlns:cx2="http://schemas.microsoft.com/office/drawing/2015/10/21/chartex" xmlns:cx3="http://schemas.microsoft.com/office/drawing/2016/5/9/chartex" xmlns:cx4="http://schemas.microsoft.com/office/drawing/2016/5/10/chartex" xmlns:cx5="http://schemas.microsoft.com/office/drawing/2016/5/11/chartex" xmlns:cx6="http://schemas.microsoft.com/office/drawing/2016/5/12/chartex" xmlns:cx7="http://schemas.microsoft.com/office/drawing/2016/5/13/chartex" xmlns:cx8="http://schemas.microsoft.com/office/drawing/2016/5/14/chartex" xmlns:mc="http://schemas.openxmlformats.org/markup-compatibility/2006" xmlns:aink="http://schemas.microsoft.com/office/drawing/2016/ink" xmlns:am3d="http://schemas.microsoft.com/office/drawing/2017/model3d" xmlns:o="urn:schemas-microsoft-com:office:office" xmlns:r="http://schemas.openxmlformats.org/officeDocument/2006/relationships" xmlns:m="http://schemas.openxmlformats.org/officeDocument/2006/math" xmlns:v="urn:schemas-microsoft-com:vml" xmlns:wp14="http://schemas.microsoft.com/office/word/2010/wordprocessingDrawing" xmlns:wp="http://schemas.openxmlformats.org/drawingml/2006/wordprocessingDrawing" xmlns:w10="urn:schemas-microsoft-com:office:word" xmlns:w="http://schemas.openxmlformats.org/wordprocessingml/2006/main" xmlns:w14="http://schemas.microsoft.com/office/word/2010/wordml" xmlns:w15="http://schemas.microsoft.com/office/word/2012/wordml" xmlns:w16cex="http://schemas.microsoft.com/office/word/2018/wordml/cex" xmlns:w16cid="http://schemas.microsoft.com/office/word/2016/wordml/cid" xmlns:w16="http://schemas.microsoft.com/office/word/2018/wordml" xmlns:w16se="http://schemas.microsoft.com/office/word/2015/wordml/symex" xmlns:wpg="http://schemas.microsoft.com/office/word/2010/wordprocessingGroup" xmlns:wpi="http://schemas.microsoft.com/office/word/2010/wordprocessingInk" xmlns:wne="http://schemas.microsoft.com/office/word/2006/wordml" xmlns:wps="http://schemas.microsoft.com/office/word/2010/wordprocessingShape" mc:Ignorable="w14 w15 w16se w16cid w16 w16cex wp14">
+<w:document xmlns:wpc="http://schemas.microsoft.com/office/word/2010/wordprocessingCanvas" xmlns:cx="http://schemas.microsoft.com/office/drawing/2014/chartex" xmlns:cx1="http://schemas.microsoft.com/office/drawing/2015/9/8/chartex" xmlns:cx2="http://schemas.microsoft.com/office/drawing/2015/10/21/chartex" xmlns:cx3="http://schemas.microsoft.com/office/drawing/2016/5/9/chartex" xmlns:cx4="http://schemas.microsoft.com/office/drawing/2016/5/10/chartex" xmlns:cx5="http://schemas.microsoft.com/office/drawing/2016/5/11/chartex" xmlns:cx6="http://schemas.microsoft.com/office/drawing/2016/5/12/chartex" xmlns:cx7="http://schemas.microsoft.com/office/drawing/2016/5/13/chartex" xmlns:cx8="http://schemas.microsoft.com/office/drawing/2016/5/14/chartex" xmlns:mc="http://schemas.openxmlformats.org/markup-compatibility/2006" xmlns:aink="http://schemas.microsoft.com/office/drawing/2016/ink" xmlns:am3d="http://schemas.microsoft.com/office/drawing/2017/model3d" xmlns:o="urn:schemas-microsoft-com:office:office" xmlns:r="http://schemas.openxmlformats.org/officeDocument/2006/relationships" xmlns:m="http://schemas.openxmlformats.org/officeDocument/2006/math" xmlns:v="urn:schemas-microsoft-com:vml" xmlns:wp14="http://schemas.microsoft.com/office/word/2010/wordprocessingDrawing" xmlns:wp="http://schemas.openxmlformats.org/drawingml/2006/wordprocessingDrawing" xmlns:w10="urn:schemas-microsoft-com:office:word" xmlns:w="http://schemas.openxmlformats.org/wordprocessingml/2006/main" xmlns:w14="http://schemas.microsoft.com/office/word/2010/wordml" xmlns:w15="http://schemas.microsoft.com/office/word/2012/wordml" xmlns:w16cex="http://schemas.microsoft.com/office/word/2018/wordml/cex" xmlns:w16cid="http://schemas.microsoft.com/office/word/2016/wordml/cid" xmlns:w16="http://schemas.microsoft.com/office/word/2018/wordml" xmlns:w16sdtdh="http://schemas.microsoft.com/office/word/2020/wordml/sdtdatahash" xmlns:w16se="http://schemas.microsoft.com/office/word/2015/wordml/symex" xmlns:wpg="http://schemas.microsoft.com/office/word/2010/wordprocessingGroup" xmlns:wpi="http://schemas.microsoft.com/office/word/2010/wordprocessingInk" xmlns:wne="http://schemas.microsoft.com/office/word/2006/wordml" xmlns:wps="http://schemas.microsoft.com/office/word/2010/wordprocessingShape" mc:Ignorable="w14 w15 w16se w16cid w16 w16cex w16sdtdh wp14">
   <w:body>
     <w:p/>
     <w:p>
@@ -124,20 +124,41 @@
           <w:szCs w:val="24"/>
         </w:rPr>
       </w:pPr>
-    </w:p>
-    <w:p>
-      <w:pPr>
-        <w:rPr>
-          <w:sz w:val="24"/>
-          <w:szCs w:val="24"/>
-        </w:rPr>
-      </w:pPr>
-      <w:r>
-        <w:rPr>
-          <w:sz w:val="24"/>
-          <w:szCs w:val="24"/>
-        </w:rPr>
-        <w:t xml:space="preserve">RN 0003 – </w:t>
+      <w:r>
+        <w:rPr>
+          <w:sz w:val="24"/>
+          <w:szCs w:val="24"/>
+        </w:rPr>
+        <w:softHyphen/>
+      </w:r>
+    </w:p>
+    <w:p>
+      <w:pPr>
+        <w:rPr>
+          <w:sz w:val="24"/>
+          <w:szCs w:val="24"/>
+        </w:rPr>
+      </w:pPr>
+      <w:r>
+        <w:rPr>
+          <w:sz w:val="24"/>
+          <w:szCs w:val="24"/>
+        </w:rPr>
+        <w:t>RN 000</w:t>
+      </w:r>
+      <w:r>
+        <w:rPr>
+          <w:sz w:val="24"/>
+          <w:szCs w:val="24"/>
+        </w:rPr>
+        <w:t>2</w:t>
+      </w:r>
+      <w:r>
+        <w:rPr>
+          <w:sz w:val="24"/>
+          <w:szCs w:val="24"/>
+        </w:rPr>
+        <w:t xml:space="preserve"> – </w:t>
       </w:r>
       <w:r>
         <w:rPr>
@@ -180,7 +201,21 @@
           <w:sz w:val="24"/>
           <w:szCs w:val="24"/>
         </w:rPr>
-        <w:t>RN 0004 – Loja deverá solicitar forma de pagamento em até 48 após responder orçamento.</w:t>
+        <w:t>RN 000</w:t>
+      </w:r>
+      <w:r>
+        <w:rPr>
+          <w:sz w:val="24"/>
+          <w:szCs w:val="24"/>
+        </w:rPr>
+        <w:t>3</w:t>
+      </w:r>
+      <w:r>
+        <w:rPr>
+          <w:sz w:val="24"/>
+          <w:szCs w:val="24"/>
+        </w:rPr>
+        <w:t xml:space="preserve"> – Loja deverá solicitar forma de pagamento em até 48 após responder orçamento.</w:t>
       </w:r>
       <w:r>
         <w:rPr>
@@ -202,7 +237,21 @@
           <w:sz w:val="24"/>
           <w:szCs w:val="24"/>
         </w:rPr>
-        <w:t xml:space="preserve">RN 0005 – Analista solicita extrato de boleto assim que checar forma de pagamento.  </w:t>
+        <w:t>RN 000</w:t>
+      </w:r>
+      <w:r>
+        <w:rPr>
+          <w:sz w:val="24"/>
+          <w:szCs w:val="24"/>
+        </w:rPr>
+        <w:t>4</w:t>
+      </w:r>
+      <w:r>
+        <w:rPr>
+          <w:sz w:val="24"/>
+          <w:szCs w:val="24"/>
+        </w:rPr>
+        <w:t xml:space="preserve"> – Analista solicita extrato de boleto assim que checar forma de pagamento.  </w:t>
       </w:r>
       <w:r>
         <w:rPr>
@@ -224,7 +273,21 @@
           <w:sz w:val="24"/>
           <w:szCs w:val="24"/>
         </w:rPr>
-        <w:t xml:space="preserve">RN 0006 </w:t>
+        <w:t>RN 000</w:t>
+      </w:r>
+      <w:r>
+        <w:rPr>
+          <w:sz w:val="24"/>
+          <w:szCs w:val="24"/>
+        </w:rPr>
+        <w:t>5</w:t>
+      </w:r>
+      <w:r>
+        <w:rPr>
+          <w:sz w:val="24"/>
+          <w:szCs w:val="24"/>
+        </w:rPr>
+        <w:t xml:space="preserve"> </w:t>
       </w:r>
       <w:r>
         <w:rPr>
@@ -274,7 +337,21 @@
           <w:sz w:val="24"/>
           <w:szCs w:val="24"/>
         </w:rPr>
-        <w:t xml:space="preserve">RN 0007 – A partir do recebimento do extrato analista consulta atrasos de pagamento no momento </w:t>
+        <w:t>RN 000</w:t>
+      </w:r>
+      <w:r>
+        <w:rPr>
+          <w:sz w:val="24"/>
+          <w:szCs w:val="24"/>
+        </w:rPr>
+        <w:t>6</w:t>
+      </w:r>
+      <w:r>
+        <w:rPr>
+          <w:sz w:val="24"/>
+          <w:szCs w:val="24"/>
+        </w:rPr>
+        <w:t xml:space="preserve"> – A partir do recebimento do extrato analista consulta atrasos de pagamento no momento </w:t>
       </w:r>
       <w:r>
         <w:rPr>
@@ -325,6 +402,49 @@
           <w:sz w:val="24"/>
           <w:szCs w:val="24"/>
         </w:rPr>
+        <w:t>7</w:t>
+      </w:r>
+      <w:r>
+        <w:rPr>
+          <w:sz w:val="24"/>
+          <w:szCs w:val="24"/>
+        </w:rPr>
+        <w:t xml:space="preserve"> – Loja irá receber boleto em até 48h após confirmação de pagamento de atrasado.</w:t>
+      </w:r>
+      <w:r>
+        <w:rPr>
+          <w:sz w:val="24"/>
+          <w:szCs w:val="24"/>
+        </w:rPr>
+        <w:t xml:space="preserve"> (Loja recebe boleto)</w:t>
+      </w:r>
+    </w:p>
+    <w:p>
+      <w:pPr>
+        <w:rPr>
+          <w:sz w:val="24"/>
+          <w:szCs w:val="24"/>
+        </w:rPr>
+      </w:pPr>
+      <w:r>
+        <w:rPr>
+          <w:sz w:val="24"/>
+          <w:szCs w:val="24"/>
+        </w:rPr>
+        <w:t>RN 00</w:t>
+      </w:r>
+      <w:r>
+        <w:rPr>
+          <w:sz w:val="24"/>
+          <w:szCs w:val="24"/>
+        </w:rPr>
+        <w:t>0</w:t>
+      </w:r>
+      <w:r>
+        <w:rPr>
+          <w:sz w:val="24"/>
+          <w:szCs w:val="24"/>
+        </w:rPr>
         <w:t>8</w:t>
       </w:r>
       <w:r>
@@ -332,29 +452,50 @@
           <w:sz w:val="24"/>
           <w:szCs w:val="24"/>
         </w:rPr>
-        <w:t xml:space="preserve"> – Loja irá receber boleto em até 48h após confirmação de pagamento de atrasado.</w:t>
-      </w:r>
-      <w:r>
-        <w:rPr>
-          <w:sz w:val="24"/>
-          <w:szCs w:val="24"/>
-        </w:rPr>
-        <w:t xml:space="preserve"> (Loja recebe boleto)</w:t>
-      </w:r>
-    </w:p>
-    <w:p>
-      <w:pPr>
-        <w:rPr>
-          <w:sz w:val="24"/>
-          <w:szCs w:val="24"/>
-        </w:rPr>
-      </w:pPr>
-      <w:r>
-        <w:rPr>
-          <w:sz w:val="24"/>
-          <w:szCs w:val="24"/>
-        </w:rPr>
-        <w:t>RN 00</w:t>
+        <w:t xml:space="preserve"> – Para pagamentos via transferência analista deverá iniciar consulta por transferência junto ao banco</w:t>
+      </w:r>
+      <w:r>
+        <w:rPr>
+          <w:sz w:val="24"/>
+          <w:szCs w:val="24"/>
+        </w:rPr>
+        <w:t xml:space="preserve"> sempre que for verificar no e-mail transferências efetuadas por lojas.</w:t>
+      </w:r>
+      <w:r>
+        <w:rPr>
+          <w:sz w:val="24"/>
+          <w:szCs w:val="24"/>
+        </w:rPr>
+        <w:t xml:space="preserve"> (Loja inicia transação com administradora de cartões)</w:t>
+      </w:r>
+    </w:p>
+    <w:p>
+      <w:pPr>
+        <w:rPr>
+          <w:sz w:val="24"/>
+          <w:szCs w:val="24"/>
+        </w:rPr>
+      </w:pPr>
+      <w:r>
+        <w:rPr>
+          <w:sz w:val="24"/>
+          <w:szCs w:val="24"/>
+        </w:rPr>
+        <w:t>RN</w:t>
+      </w:r>
+      <w:r>
+        <w:rPr>
+          <w:sz w:val="24"/>
+          <w:szCs w:val="24"/>
+        </w:rPr>
+        <w:t xml:space="preserve"> </w:t>
+      </w:r>
+      <w:r>
+        <w:rPr>
+          <w:sz w:val="24"/>
+          <w:szCs w:val="24"/>
+        </w:rPr>
+        <w:t>00</w:t>
       </w:r>
       <w:r>
         <w:rPr>
@@ -368,50 +509,29 @@
           <w:sz w:val="24"/>
           <w:szCs w:val="24"/>
         </w:rPr>
-        <w:t xml:space="preserve"> – Para pagamentos via transferência analista deverá iniciar consulta por transferência junto ao banco</w:t>
-      </w:r>
-      <w:r>
-        <w:rPr>
-          <w:sz w:val="24"/>
-          <w:szCs w:val="24"/>
-        </w:rPr>
-        <w:t xml:space="preserve"> sempre que for verificar no e-mail transferências efetuadas por lojas.</w:t>
-      </w:r>
-      <w:r>
-        <w:rPr>
-          <w:sz w:val="24"/>
-          <w:szCs w:val="24"/>
-        </w:rPr>
-        <w:t xml:space="preserve"> (Loja inicia transação com administradora de cartões)</w:t>
-      </w:r>
-    </w:p>
-    <w:p>
-      <w:pPr>
-        <w:rPr>
-          <w:sz w:val="24"/>
-          <w:szCs w:val="24"/>
-        </w:rPr>
-      </w:pPr>
-      <w:r>
-        <w:rPr>
-          <w:sz w:val="24"/>
-          <w:szCs w:val="24"/>
-        </w:rPr>
-        <w:t>RN</w:t>
-      </w:r>
-      <w:r>
-        <w:rPr>
-          <w:sz w:val="24"/>
-          <w:szCs w:val="24"/>
-        </w:rPr>
-        <w:t xml:space="preserve"> </w:t>
-      </w:r>
-      <w:r>
-        <w:rPr>
-          <w:sz w:val="24"/>
-          <w:szCs w:val="24"/>
-        </w:rPr>
-        <w:t>001</w:t>
+        <w:t xml:space="preserve"> – Banco devolve informações do Ted imediatamente após consulta.</w:t>
+      </w:r>
+      <w:r>
+        <w:rPr>
+          <w:sz w:val="24"/>
+          <w:szCs w:val="24"/>
+        </w:rPr>
+        <w:t xml:space="preserve"> (Administradora de cartões devolve transação)</w:t>
+      </w:r>
+    </w:p>
+    <w:p>
+      <w:pPr>
+        <w:rPr>
+          <w:sz w:val="24"/>
+          <w:szCs w:val="24"/>
+        </w:rPr>
+      </w:pPr>
+      <w:r>
+        <w:rPr>
+          <w:sz w:val="24"/>
+          <w:szCs w:val="24"/>
+        </w:rPr>
+        <w:t>RN 001</w:t>
       </w:r>
       <w:r>
         <w:rPr>
@@ -425,14 +545,35 @@
           <w:sz w:val="24"/>
           <w:szCs w:val="24"/>
         </w:rPr>
-        <w:t xml:space="preserve"> – Banco devolve informações do Ted imediatamente após consulta.</w:t>
-      </w:r>
-      <w:r>
-        <w:rPr>
-          <w:sz w:val="24"/>
-          <w:szCs w:val="24"/>
-        </w:rPr>
-        <w:t xml:space="preserve"> (Administradora de cartões devolve transação)</w:t>
+        <w:t xml:space="preserve"> – Cliente ao efetuar pagamento com cartão, inicia transação com administradora de cartões</w:t>
+      </w:r>
+      <w:r>
+        <w:rPr>
+          <w:sz w:val="24"/>
+          <w:szCs w:val="24"/>
+        </w:rPr>
+        <w:t>, somente quando fizer a transação.</w:t>
+      </w:r>
+      <w:r>
+        <w:rPr>
+          <w:sz w:val="24"/>
+          <w:szCs w:val="24"/>
+        </w:rPr>
+        <w:t xml:space="preserve"> (Administradora</w:t>
+      </w:r>
+      <w:r>
+        <w:rPr>
+          <w:sz w:val="24"/>
+          <w:szCs w:val="24"/>
+        </w:rPr>
+        <w:t xml:space="preserve"> de cartões devolve transação</w:t>
+      </w:r>
+      <w:r>
+        <w:rPr>
+          <w:sz w:val="24"/>
+          <w:szCs w:val="24"/>
+        </w:rPr>
+        <w:t>)</w:t>
       </w:r>
     </w:p>
     <w:p>
@@ -455,63 +596,6 @@
           <w:szCs w:val="24"/>
         </w:rPr>
         <w:t>1</w:t>
-      </w:r>
-      <w:r>
-        <w:rPr>
-          <w:sz w:val="24"/>
-          <w:szCs w:val="24"/>
-        </w:rPr>
-        <w:t xml:space="preserve"> – Cliente ao efetuar pagamento com cartão, inicia transação com administradora de cartões</w:t>
-      </w:r>
-      <w:r>
-        <w:rPr>
-          <w:sz w:val="24"/>
-          <w:szCs w:val="24"/>
-        </w:rPr>
-        <w:t>, somente quando fizer a transação.</w:t>
-      </w:r>
-      <w:r>
-        <w:rPr>
-          <w:sz w:val="24"/>
-          <w:szCs w:val="24"/>
-        </w:rPr>
-        <w:t xml:space="preserve"> (Administradora</w:t>
-      </w:r>
-      <w:r>
-        <w:rPr>
-          <w:sz w:val="24"/>
-          <w:szCs w:val="24"/>
-        </w:rPr>
-        <w:t xml:space="preserve"> de cartões devolve transação</w:t>
-      </w:r>
-      <w:r>
-        <w:rPr>
-          <w:sz w:val="24"/>
-          <w:szCs w:val="24"/>
-        </w:rPr>
-        <w:t>)</w:t>
-      </w:r>
-    </w:p>
-    <w:p>
-      <w:pPr>
-        <w:rPr>
-          <w:sz w:val="24"/>
-          <w:szCs w:val="24"/>
-        </w:rPr>
-      </w:pPr>
-      <w:r>
-        <w:rPr>
-          <w:sz w:val="24"/>
-          <w:szCs w:val="24"/>
-        </w:rPr>
-        <w:t>RN 001</w:t>
-      </w:r>
-      <w:r>
-        <w:rPr>
-          <w:sz w:val="24"/>
-          <w:szCs w:val="24"/>
-        </w:rPr>
-        <w:t>2</w:t>
       </w:r>
       <w:r>
         <w:rPr>
@@ -622,7 +706,7 @@
           <w:sz w:val="24"/>
           <w:szCs w:val="24"/>
         </w:rPr>
-        <w:t>5</w:t>
+        <w:t>2</w:t>
       </w:r>
       <w:r>
         <w:rPr>
@@ -707,7 +791,7 @@
           <w:sz w:val="24"/>
           <w:szCs w:val="24"/>
         </w:rPr>
-        <w:t>6</w:t>
+        <w:t>3</w:t>
       </w:r>
       <w:r>
         <w:rPr>
@@ -820,7 +904,7 @@
           <w:sz w:val="24"/>
           <w:szCs w:val="24"/>
         </w:rPr>
-        <w:t>7</w:t>
+        <w:t>4</w:t>
       </w:r>
       <w:r>
         <w:rPr>
@@ -914,7 +998,7 @@
 </file>
 
 <file path=word/styles.xml><?xml version="1.0" encoding="utf-8"?>
-<w:styles xmlns:mc="http://schemas.openxmlformats.org/markup-compatibility/2006" xmlns:r="http://schemas.openxmlformats.org/officeDocument/2006/relationships" xmlns:w="http://schemas.openxmlformats.org/wordprocessingml/2006/main" xmlns:w14="http://schemas.microsoft.com/office/word/2010/wordml" xmlns:w15="http://schemas.microsoft.com/office/word/2012/wordml" xmlns:w16cex="http://schemas.microsoft.com/office/word/2018/wordml/cex" xmlns:w16cid="http://schemas.microsoft.com/office/word/2016/wordml/cid" xmlns:w16="http://schemas.microsoft.com/office/word/2018/wordml" xmlns:w16se="http://schemas.microsoft.com/office/word/2015/wordml/symex" mc:Ignorable="w14 w15 w16se w16cid w16 w16cex">
+<w:styles xmlns:mc="http://schemas.openxmlformats.org/markup-compatibility/2006" xmlns:r="http://schemas.openxmlformats.org/officeDocument/2006/relationships" xmlns:w="http://schemas.openxmlformats.org/wordprocessingml/2006/main" xmlns:w14="http://schemas.microsoft.com/office/word/2010/wordml" xmlns:w15="http://schemas.microsoft.com/office/word/2012/wordml" xmlns:w16cex="http://schemas.microsoft.com/office/word/2018/wordml/cex" xmlns:w16cid="http://schemas.microsoft.com/office/word/2016/wordml/cid" xmlns:w16="http://schemas.microsoft.com/office/word/2018/wordml" xmlns:w16sdtdh="http://schemas.microsoft.com/office/word/2020/wordml/sdtdatahash" xmlns:w16se="http://schemas.microsoft.com/office/word/2015/wordml/symex" mc:Ignorable="w14 w15 w16se w16cid w16 w16cex w16sdtdh">
   <w:docDefaults>
     <w:rPrDefault>
       <w:rPr>

</xml_diff>